<commit_message>
leanring random topics everyday from today
</commit_message>
<xml_diff>
--- a/Java/Collections/IdentityHashMap.docx
+++ b/Java/Collections/IdentityHashMap.docx
@@ -6,13 +6,8 @@
       <w:pPr>
         <w:spacing w:after="0"/>
       </w:pPr>
-      <w:proofErr w:type="spellStart"/>
-      <w:r>
-        <w:t>IdentityHashMap</w:t>
-      </w:r>
-      <w:proofErr w:type="spellEnd"/>
-      <w:r>
-        <w:t xml:space="preserve"> is same like HashMap, but only difference is the I</w:t>
+      <w:r>
+        <w:t>IdentityHashMap is same like HashMap, but only difference is the I</w:t>
       </w:r>
       <w:r>
         <w:t>DH</w:t>
@@ -90,51 +85,33 @@
       <w:r>
         <w:t xml:space="preserve">HM uses </w:t>
       </w:r>
-      <w:proofErr w:type="spellStart"/>
       <w:proofErr w:type="gramStart"/>
       <w:r>
-        <w:t>hashCode</w:t>
-      </w:r>
-      <w:proofErr w:type="spellEnd"/>
-      <w:r>
-        <w:t>(</w:t>
+        <w:t>hashCode(</w:t>
       </w:r>
       <w:proofErr w:type="gramEnd"/>
       <w:r>
-        <w:t xml:space="preserve">) but since IDHM does not use equals() methos, it also does not use </w:t>
-      </w:r>
-      <w:proofErr w:type="spellStart"/>
-      <w:r>
-        <w:t>hashCode</w:t>
-      </w:r>
-      <w:proofErr w:type="spellEnd"/>
-      <w:r>
-        <w:t xml:space="preserve">() method() instead it uses </w:t>
-      </w:r>
-      <w:proofErr w:type="spellStart"/>
-      <w:r>
-        <w:t>System.identityHashCode</w:t>
-      </w:r>
-      <w:proofErr w:type="spellEnd"/>
-      <w:r>
-        <w:t>(object).</w:t>
-      </w:r>
-    </w:p>
-    <w:p>
-      <w:pPr>
-        <w:spacing w:after="0"/>
-      </w:pPr>
-    </w:p>
-    <w:p>
-      <w:pPr>
-        <w:spacing w:after="0"/>
-      </w:pPr>
-    </w:p>
-    <w:p>
-      <w:pPr>
-        <w:spacing w:after="0"/>
-      </w:pPr>
-      <w:r>
+        <w:t>) but since IDHM does not use equals() methos, it also does not use hashCode() method() instead it uses System.identityHashCode(object).</w:t>
+      </w:r>
+    </w:p>
+    <w:p>
+      <w:pPr>
+        <w:spacing w:after="0"/>
+      </w:pPr>
+    </w:p>
+    <w:p>
+      <w:pPr>
+        <w:spacing w:after="0"/>
+      </w:pPr>
+    </w:p>
+    <w:p>
+      <w:pPr>
+        <w:spacing w:after="0"/>
+      </w:pPr>
+      <w:r>
+        <w:rPr>
+          <w:noProof/>
+        </w:rPr>
         <w:drawing>
           <wp:inline distT="0" distB="0" distL="0" distR="0" wp14:anchorId="389B5105" wp14:editId="7604E7AE">
             <wp:extent cx="5731510" cy="3660775"/>
@@ -186,13 +163,8 @@
       <w:pPr>
         <w:spacing w:after="0"/>
       </w:pPr>
-      <w:proofErr w:type="gramStart"/>
-      <w:r>
-        <w:t>Reference :</w:t>
-      </w:r>
-      <w:proofErr w:type="gramEnd"/>
-      <w:r>
-        <w:t xml:space="preserve"> </w:t>
+      <w:r>
+        <w:t xml:space="preserve">Reference: </w:t>
       </w:r>
       <w:r>
         <w:t>https://www.youtube.com/watch?v=n2AHnM09mpw</w:t>

</xml_diff>